<commit_message>
Fix pb with "auto" color for text+paragraph.
</commit_message>
<xml_diff>
--- a/thirdparties-extension/org.apache.poi.xwpf.converter/src/test/resources/org/apache/poi/xwpf/converter/TestColorAuto.docx
+++ b/thirdparties-extension/org.apache.poi.xwpf.converter/src/test/resources/org/apache/poi/xwpf/converter/TestColorAuto.docx
@@ -155,6 +155,7 @@
       <w:tblPr>
         <w:tblStyle w:val="Grilledutableau"/>
         <w:tblW w:w="0" w:type="auto"/>
+        <w:shd w:val="pct95" w:color="auto" w:fill="auto"/>
         <w:tblLook w:val="04A0"/>
       </w:tblPr>
       <w:tblGrid>
@@ -167,32 +168,38 @@
         <w:tc>
           <w:tcPr>
             <w:tcW w:w="2444" w:type="dxa"/>
-            <w:shd w:val="pct45" w:color="auto" w:fill="auto"/>
+            <w:shd w:val="pct95" w:color="auto" w:fill="auto"/>
           </w:tcPr>
           <w:p>
             <w:pPr>
               <w:pStyle w:val="Standard"/>
             </w:pPr>
             <w:r>
-              <w:t>Auto 45%</w:t>
+              <w:t xml:space="preserve">Auto </w:t>
             </w:r>
-          </w:p>
-        </w:tc>
-        <w:tc>
-          <w:tcPr>
-            <w:tcW w:w="2444" w:type="dxa"/>
-            <w:shd w:val="pct45" w:color="auto" w:fill="auto"/>
-          </w:tcPr>
-          <w:p>
-            <w:pPr>
-              <w:pStyle w:val="Standard"/>
-            </w:pPr>
-          </w:p>
-        </w:tc>
-        <w:tc>
-          <w:tcPr>
-            <w:tcW w:w="2444" w:type="dxa"/>
-            <w:shd w:val="pct45" w:color="auto" w:fill="auto"/>
+            <w:r>
+              <w:t>95</w:t>
+            </w:r>
+            <w:r>
+              <w:t>%</w:t>
+            </w:r>
+          </w:p>
+        </w:tc>
+        <w:tc>
+          <w:tcPr>
+            <w:tcW w:w="2444" w:type="dxa"/>
+            <w:shd w:val="pct95" w:color="auto" w:fill="auto"/>
+          </w:tcPr>
+          <w:p>
+            <w:pPr>
+              <w:pStyle w:val="Standard"/>
+            </w:pPr>
+          </w:p>
+        </w:tc>
+        <w:tc>
+          <w:tcPr>
+            <w:tcW w:w="2444" w:type="dxa"/>
+            <w:shd w:val="pct95" w:color="auto" w:fill="auto"/>
           </w:tcPr>
           <w:p>
             <w:pPr>
@@ -203,7 +210,7 @@
         <w:tc>
           <w:tcPr>
             <w:tcW w:w="2445" w:type="dxa"/>
-            <w:shd w:val="pct45" w:color="auto" w:fill="auto"/>
+            <w:shd w:val="pct95" w:color="auto" w:fill="auto"/>
           </w:tcPr>
           <w:p>
             <w:pPr>
@@ -216,26 +223,29 @@
         <w:tc>
           <w:tcPr>
             <w:tcW w:w="2444" w:type="dxa"/>
-          </w:tcPr>
-          <w:p>
-            <w:pPr>
-              <w:pStyle w:val="Standard"/>
-            </w:pPr>
-          </w:p>
-        </w:tc>
-        <w:tc>
-          <w:tcPr>
-            <w:tcW w:w="2444" w:type="dxa"/>
-          </w:tcPr>
-          <w:p>
-            <w:pPr>
-              <w:pStyle w:val="Standard"/>
-            </w:pPr>
-          </w:p>
-        </w:tc>
-        <w:tc>
-          <w:tcPr>
-            <w:tcW w:w="2444" w:type="dxa"/>
+            <w:shd w:val="pct95" w:color="auto" w:fill="auto"/>
+          </w:tcPr>
+          <w:p>
+            <w:pPr>
+              <w:pStyle w:val="Standard"/>
+            </w:pPr>
+          </w:p>
+        </w:tc>
+        <w:tc>
+          <w:tcPr>
+            <w:tcW w:w="2444" w:type="dxa"/>
+            <w:shd w:val="pct95" w:color="auto" w:fill="auto"/>
+          </w:tcPr>
+          <w:p>
+            <w:pPr>
+              <w:pStyle w:val="Standard"/>
+            </w:pPr>
+          </w:p>
+        </w:tc>
+        <w:tc>
+          <w:tcPr>
+            <w:tcW w:w="2444" w:type="dxa"/>
+            <w:shd w:val="pct95" w:color="auto" w:fill="auto"/>
           </w:tcPr>
           <w:p>
             <w:pPr>
@@ -246,6 +256,7 @@
         <w:tc>
           <w:tcPr>
             <w:tcW w:w="2445" w:type="dxa"/>
+            <w:shd w:val="pct95" w:color="auto" w:fill="auto"/>
           </w:tcPr>
           <w:p>
             <w:pPr>
@@ -427,13 +438,13 @@
             </w:pPr>
             <w:r>
               <w:rPr>
-                <w:shd w:val="pct45" w:color="auto" w:fill="auto"/>
+                <w:shd w:val="pct90" w:color="auto" w:fill="auto"/>
               </w:rPr>
-              <w:t>Auto 45</w:t>
+              <w:t>Auto 90</w:t>
             </w:r>
             <w:r>
               <w:rPr>
-                <w:shd w:val="pct45" w:color="auto" w:fill="auto"/>
+                <w:shd w:val="pct90" w:color="auto" w:fill="auto"/>
               </w:rPr>
               <w:t>%</w:t>
             </w:r>
@@ -687,6 +698,7 @@
   <w:style w:type="paragraph" w:default="1" w:styleId="Normal">
     <w:name w:val="Normal"/>
     <w:qFormat/>
+    <w:rsid w:val="006A4F86"/>
   </w:style>
   <w:style w:type="character" w:default="1" w:styleId="Policepardfaut">
     <w:name w:val="Default Paragraph Font"/>

</xml_diff>